<commit_message>
Dependencies voor salt ingesteld
Salt draait vanuit script!

Documentatie bijgewerkt
</commit_message>
<xml_diff>
--- a/Uitwerking.docx
+++ b/Uitwerking.docx
@@ -1386,15 +1386,7 @@
     </w:p>
     <w:p>
       <w:r>
-        <w:t xml:space="preserve">Voor deze eindopdracht dien je in de </w:t>
-      </w:r>
-      <w:proofErr w:type="spellStart"/>
-      <w:r>
-        <w:t>Azure</w:t>
-      </w:r>
-      <w:proofErr w:type="spellEnd"/>
-      <w:r>
-        <w:t xml:space="preserve"> omgeving het volgende via Saltstack en scripts te realiseren:</w:t>
+        <w:t>Voor deze eindopdracht dien je in de Azure omgeving het volgende via Saltstack en scripts te realiseren:</w:t>
       </w:r>
     </w:p>
     <w:p>
@@ -1421,57 +1413,17 @@
     </w:p>
     <w:p>
       <w:r>
-        <w:t xml:space="preserve">Zet op de server Saltstack Master en maak van de server een </w:t>
-      </w:r>
-      <w:proofErr w:type="spellStart"/>
-      <w:r>
-        <w:t>minion</w:t>
-      </w:r>
-      <w:proofErr w:type="spellEnd"/>
-      <w:r>
-        <w:t xml:space="preserve"> zodat deze ook via Salt onderhouden kan worden.</w:t>
-      </w:r>
-    </w:p>
-    <w:p>
-      <w:r>
-        <w:t xml:space="preserve">Realiseer twee servers waarop één server </w:t>
-      </w:r>
-      <w:proofErr w:type="spellStart"/>
-      <w:r>
-        <w:t>Wordpress</w:t>
-      </w:r>
-      <w:proofErr w:type="spellEnd"/>
-      <w:r>
-        <w:t xml:space="preserve"> komt te staan en op de andere server Docker. Ook moeten de tools zoals beschreven in weekopdracht 3 en 4 geïnstalleerd worden om logs te genereren. </w:t>
-      </w:r>
-    </w:p>
-    <w:p>
-      <w:r>
-        <w:t xml:space="preserve">De servers moeten ingericht worden via Saltstack. Bij het opstarten van de </w:t>
-      </w:r>
-      <w:proofErr w:type="spellStart"/>
-      <w:r>
-        <w:t>VM’s</w:t>
-      </w:r>
-      <w:proofErr w:type="spellEnd"/>
-      <w:r>
-        <w:t xml:space="preserve"> mag je een script (userdata) meegeven zodat Saltstack </w:t>
-      </w:r>
-      <w:proofErr w:type="spellStart"/>
-      <w:r>
-        <w:t>minion</w:t>
-      </w:r>
-      <w:proofErr w:type="spellEnd"/>
-      <w:r>
-        <w:t xml:space="preserve"> services wordt geïnstalleerd. De </w:t>
-      </w:r>
-      <w:proofErr w:type="spellStart"/>
-      <w:r>
-        <w:t>VM’s</w:t>
-      </w:r>
-      <w:proofErr w:type="spellEnd"/>
-      <w:r>
-        <w:t xml:space="preserve"> moeten hun system log naar de log server sturen. Tevens moeten de servers automatisch aan de monitor server worden toegevoegd.</w:t>
+        <w:t>Zet op de server Saltstack Master en maak van de server een minion zodat deze ook via Salt onderhouden kan worden.</w:t>
+      </w:r>
+    </w:p>
+    <w:p>
+      <w:r>
+        <w:t xml:space="preserve">Realiseer twee servers waarop één server Wordpress komt te staan en op de andere server Docker. Ook moeten de tools zoals beschreven in weekopdracht 3 en 4 geïnstalleerd worden om logs te genereren. </w:t>
+      </w:r>
+    </w:p>
+    <w:p>
+      <w:r>
+        <w:t>De servers moeten ingericht worden via Saltstack. Bij het opstarten van de VM’s mag je een script (userdata) meegeven zodat Saltstack minion services wordt geïnstalleerd. De VM’s moeten hun system log naar de log server sturen. Tevens moeten de servers automatisch aan de monitor server worden toegevoegd.</w:t>
       </w:r>
       <w:r>
         <w:br/>
@@ -1495,15 +1447,7 @@
     </w:p>
     <w:p>
       <w:r>
-        <w:t xml:space="preserve">Vanwege omstandigheden wat betreft het inhalen van de opdracht is voor een andere opzet gekozen dan de originele opdracht. Zo zijn bijvoorbeeld de </w:t>
-      </w:r>
-      <w:proofErr w:type="spellStart"/>
-      <w:r>
-        <w:t>Azure</w:t>
-      </w:r>
-      <w:proofErr w:type="spellEnd"/>
-      <w:r>
-        <w:t xml:space="preserve"> machines niet langer beschikbaar. Om deze reden is voor een andere opzet gekozen voor het uitvoeren van deze opdracht. Deze is als volgt uitgewerkt</w:t>
+        <w:t>Vanwege omstandigheden wat betreft het inhalen van de opdracht is voor een andere opzet gekozen dan de originele opdracht. Zo zijn bijvoorbeeld de Azure machines niet langer beschikbaar. Om deze reden is voor een andere opzet gekozen voor het uitvoeren van deze opdracht. Deze is als volgt uitgewerkt</w:t>
       </w:r>
       <w:r>
         <w:t>.</w:t>
@@ -1591,15 +1535,7 @@
         </w:r>
       </w:fldSimple>
       <w:r>
-        <w:t xml:space="preserve">: </w:t>
-      </w:r>
-      <w:proofErr w:type="spellStart"/>
-      <w:r>
-        <w:t>GLobale</w:t>
-      </w:r>
-      <w:proofErr w:type="spellEnd"/>
-      <w:r>
-        <w:t xml:space="preserve"> weergave netwerk</w:t>
+        <w:t>: GLobale weergave netwerk</w:t>
       </w:r>
     </w:p>
     <w:tbl>
@@ -1682,11 +1618,9 @@
             <w:tcW w:w="1493" w:type="dxa"/>
           </w:tcPr>
           <w:p>
-            <w:proofErr w:type="spellStart"/>
             <w:r>
               <w:t>Subnetmasker</w:t>
             </w:r>
-            <w:proofErr w:type="spellEnd"/>
           </w:p>
         </w:tc>
         <w:tc>
@@ -1703,15 +1637,7 @@
     </w:tbl>
     <w:p>
       <w:r>
-        <w:t xml:space="preserve">Het drietal servers wordt uitgevoerd op virtuele machines welke worden verwezenlijkt door middel van </w:t>
-      </w:r>
-      <w:proofErr w:type="spellStart"/>
-      <w:r>
-        <w:t>Virtualbox</w:t>
-      </w:r>
-      <w:proofErr w:type="spellEnd"/>
-      <w:r>
-        <w:t>. Hierbij is gebruik gemaakt van de volgende netwerkgegevens.</w:t>
+        <w:t>Het drietal servers wordt uitgevoerd op virtuele machines welke worden verwezenlijkt door middel van Virtualbox. Hierbij is gebruik gemaakt van de volgende netwerkgegevens.</w:t>
       </w:r>
     </w:p>
     <w:tbl>
@@ -1814,21 +1740,8 @@
           </w:tcPr>
           <w:p>
             <w:r>
-              <w:t xml:space="preserve">Salt master, Salt </w:t>
-            </w:r>
-            <w:proofErr w:type="spellStart"/>
-            <w:r>
-              <w:t>minion</w:t>
-            </w:r>
-            <w:proofErr w:type="spellEnd"/>
-            <w:r>
-              <w:t xml:space="preserve">, Monitoring, </w:t>
-            </w:r>
-            <w:proofErr w:type="spellStart"/>
-            <w:r>
-              <w:t>Logging</w:t>
-            </w:r>
-            <w:proofErr w:type="spellEnd"/>
+              <w:t>Salt master, Salt minion, Monitoring, Logging</w:t>
+            </w:r>
           </w:p>
         </w:tc>
       </w:tr>
@@ -1859,21 +1772,8 @@
           </w:tcPr>
           <w:p>
             <w:r>
-              <w:t xml:space="preserve">Salt </w:t>
-            </w:r>
-            <w:proofErr w:type="spellStart"/>
-            <w:r>
-              <w:t>minion</w:t>
-            </w:r>
-            <w:proofErr w:type="spellEnd"/>
-            <w:r>
-              <w:t xml:space="preserve">, </w:t>
-            </w:r>
-            <w:proofErr w:type="spellStart"/>
-            <w:r>
-              <w:t>Wordpress</w:t>
-            </w:r>
-            <w:proofErr w:type="spellEnd"/>
+              <w:t>Salt minion, Wordpress</w:t>
+            </w:r>
           </w:p>
         </w:tc>
       </w:tr>
@@ -1904,21 +1804,14 @@
           </w:tcPr>
           <w:p>
             <w:r>
-              <w:t xml:space="preserve">Salt </w:t>
-            </w:r>
-            <w:proofErr w:type="spellStart"/>
-            <w:r>
-              <w:t>minion</w:t>
-            </w:r>
-            <w:proofErr w:type="spellEnd"/>
-            <w:r>
-              <w:t xml:space="preserve">, </w:t>
-            </w:r>
-            <w:proofErr w:type="spellStart"/>
-            <w:r>
-              <w:t>docker</w:t>
-            </w:r>
-            <w:proofErr w:type="spellEnd"/>
+              <w:t xml:space="preserve">Salt minion, </w:t>
+            </w:r>
+            <w:r>
+              <w:t>D</w:t>
+            </w:r>
+            <w:r>
+              <w:t>ocker</w:t>
+            </w:r>
           </w:p>
         </w:tc>
       </w:tr>
@@ -1940,49 +1833,23 @@
     </w:p>
     <w:p>
       <w:r>
-        <w:t xml:space="preserve">De keuze voor de implementatie van de gekozen </w:t>
-      </w:r>
-      <w:proofErr w:type="spellStart"/>
-      <w:r>
-        <w:t>logging</w:t>
-      </w:r>
-      <w:proofErr w:type="spellEnd"/>
-      <w:r>
-        <w:t xml:space="preserve"> en monitoring tools zijn als volgt:</w:t>
-      </w:r>
-    </w:p>
-    <w:p>
-      <w:proofErr w:type="spellStart"/>
+        <w:t>De keuze voor de implementatie van de gekozen logging en monitoring tools zijn als volgt:</w:t>
+      </w:r>
+    </w:p>
+    <w:p>
       <w:r>
         <w:rPr>
           <w:b/>
           <w:bCs/>
         </w:rPr>
-        <w:t>Logging</w:t>
-      </w:r>
-      <w:proofErr w:type="spellEnd"/>
-      <w:r>
-        <w:rPr>
-          <w:b/>
-          <w:bCs/>
-        </w:rPr>
-        <w:t>:</w:t>
+        <w:t>Logging:</w:t>
       </w:r>
       <w:r>
         <w:t xml:space="preserve"> </w:t>
       </w:r>
       <w:r>
-        <w:t xml:space="preserve">Voor </w:t>
-      </w:r>
-      <w:proofErr w:type="spellStart"/>
-      <w:r>
-        <w:t>logging</w:t>
-      </w:r>
-      <w:proofErr w:type="spellEnd"/>
-      <w:r>
-        <w:t xml:space="preserve"> wordt gebruik gemaakt van </w:t>
-      </w:r>
-      <w:proofErr w:type="spellStart"/>
+        <w:t xml:space="preserve">Voor logging wordt gebruik gemaakt van </w:t>
+      </w:r>
       <w:r>
         <w:rPr>
           <w:b/>
@@ -1990,25 +1857,14 @@
         </w:rPr>
         <w:t>Syslog</w:t>
       </w:r>
-      <w:proofErr w:type="spellEnd"/>
       <w:r>
         <w:t xml:space="preserve">. Simpel en </w:t>
       </w:r>
-      <w:proofErr w:type="spellStart"/>
-      <w:r>
-        <w:t>lictgewicht</w:t>
-      </w:r>
-      <w:proofErr w:type="spellEnd"/>
-      <w:r>
-        <w:t xml:space="preserve"> </w:t>
-      </w:r>
-      <w:proofErr w:type="spellStart"/>
-      <w:r>
-        <w:t>logging</w:t>
-      </w:r>
-      <w:proofErr w:type="spellEnd"/>
-      <w:r>
-        <w:t xml:space="preserve"> service welke compatibel is met een enorm aantal clients.</w:t>
+      <w:r>
+        <w:t>lichtgewicht</w:t>
+      </w:r>
+      <w:r>
+        <w:t xml:space="preserve"> logging service welke compatibel is met een enorm aantal clients.</w:t>
       </w:r>
     </w:p>
     <w:p>
@@ -2022,7 +1878,6 @@
       <w:r>
         <w:t xml:space="preserve">Voor monitoring wordt gebruik gemaakt van </w:t>
       </w:r>
-      <w:proofErr w:type="spellStart"/>
       <w:r>
         <w:rPr>
           <w:b/>
@@ -2030,7 +1885,6 @@
         </w:rPr>
         <w:t>Nagios</w:t>
       </w:r>
-      <w:proofErr w:type="spellEnd"/>
       <w:r>
         <w:t>.</w:t>
       </w:r>
@@ -2064,23 +1918,7 @@
         <w:keepNext/>
       </w:pPr>
       <w:r>
-        <w:t xml:space="preserve">Allereerst zijn de 3 </w:t>
-      </w:r>
-      <w:proofErr w:type="spellStart"/>
-      <w:r>
-        <w:t>VM’s</w:t>
-      </w:r>
-      <w:proofErr w:type="spellEnd"/>
-      <w:r>
-        <w:t xml:space="preserve"> uitgewerkt in een virtuele omgeving door middel van </w:t>
-      </w:r>
-      <w:proofErr w:type="spellStart"/>
-      <w:r>
-        <w:t>Virtualbox</w:t>
-      </w:r>
-      <w:proofErr w:type="spellEnd"/>
-      <w:r>
-        <w:t>. Ook is de eerder uitgewerkte netwerkconfiguratie uitgewerkt.</w:t>
+        <w:t>Allereerst zijn de 3 VM’s uitgewerkt in een virtuele omgeving door middel van Virtualbox. Ook is de eerder uitgewerkte netwerkconfiguratie uitgewerkt.</w:t>
       </w:r>
       <w:r>
         <w:rPr>
@@ -2151,21 +1989,8 @@
         </w:r>
       </w:fldSimple>
       <w:r>
-        <w:t xml:space="preserve">: Overzicht </w:t>
-      </w:r>
-      <w:proofErr w:type="spellStart"/>
-      <w:r>
-        <w:t>VM's</w:t>
-      </w:r>
-      <w:proofErr w:type="spellEnd"/>
-      <w:r>
-        <w:t xml:space="preserve"> in </w:t>
-      </w:r>
-      <w:proofErr w:type="spellStart"/>
-      <w:r>
-        <w:t>Virtualbox</w:t>
-      </w:r>
-      <w:proofErr w:type="spellEnd"/>
+        <w:t>: Overzicht VM's in Virtualbox</w:t>
+      </w:r>
     </w:p>
     <w:p>
       <w:pPr>
@@ -2234,21 +2059,8 @@
         </w:r>
       </w:fldSimple>
       <w:r>
-        <w:t xml:space="preserve">: Samenvatting </w:t>
-      </w:r>
-      <w:proofErr w:type="spellStart"/>
-      <w:r>
-        <w:t>VM's</w:t>
-      </w:r>
-      <w:proofErr w:type="spellEnd"/>
-      <w:r>
-        <w:t xml:space="preserve"> in </w:t>
-      </w:r>
-      <w:proofErr w:type="spellStart"/>
-      <w:r>
-        <w:t>Virtualbox</w:t>
-      </w:r>
-      <w:proofErr w:type="spellEnd"/>
+        <w:t>: Samenvatting VM's in Virtualbox</w:t>
+      </w:r>
     </w:p>
     <w:p>
       <w:pPr>
@@ -2323,6 +2135,271 @@
     <w:p>
       <w:r>
         <w:lastRenderedPageBreak/>
+        <w:t>Nu draaien van setup.sh en salt.sh op alle machines.</w:t>
+      </w:r>
+    </w:p>
+    <w:p>
+      <w:r>
+        <w:t>Dit resulteert in de volgende situatie.</w:t>
+      </w:r>
+    </w:p>
+    <w:p>
+      <w:pPr>
+        <w:keepNext/>
+      </w:pPr>
+      <w:r>
+        <w:rPr>
+          <w:noProof/>
+        </w:rPr>
+        <w:drawing>
+          <wp:inline distT="0" distB="0" distL="0" distR="0" wp14:anchorId="3BC286C0" wp14:editId="35F519B9">
+            <wp:extent cx="3009900" cy="3060700"/>
+            <wp:effectExtent l="0" t="0" r="0" b="6350"/>
+            <wp:docPr id="1448192602" name="Afbeelding 1"/>
+            <wp:cNvGraphicFramePr>
+              <a:graphicFrameLocks xmlns:a="http://schemas.openxmlformats.org/drawingml/2006/main" noChangeAspect="1"/>
+            </wp:cNvGraphicFramePr>
+            <a:graphic xmlns:a="http://schemas.openxmlformats.org/drawingml/2006/main">
+              <a:graphicData uri="http://schemas.openxmlformats.org/drawingml/2006/picture">
+                <pic:pic xmlns:pic="http://schemas.openxmlformats.org/drawingml/2006/picture">
+                  <pic:nvPicPr>
+                    <pic:cNvPr id="1448192602" name=""/>
+                    <pic:cNvPicPr/>
+                  </pic:nvPicPr>
+                  <pic:blipFill rotWithShape="1">
+                    <a:blip r:embed="rId10"/>
+                    <a:srcRect r="47751"/>
+                    <a:stretch/>
+                  </pic:blipFill>
+                  <pic:spPr bwMode="auto">
+                    <a:xfrm>
+                      <a:off x="0" y="0"/>
+                      <a:ext cx="3009900" cy="3060700"/>
+                    </a:xfrm>
+                    <a:prstGeom prst="rect">
+                      <a:avLst/>
+                    </a:prstGeom>
+                    <a:ln>
+                      <a:noFill/>
+                    </a:ln>
+                    <a:extLst>
+                      <a:ext uri="{53640926-AAD7-44D8-BBD7-CCE9431645EC}">
+                        <a14:shadowObscured xmlns:a14="http://schemas.microsoft.com/office/drawing/2010/main"/>
+                      </a:ext>
+                    </a:extLst>
+                  </pic:spPr>
+                </pic:pic>
+              </a:graphicData>
+            </a:graphic>
+          </wp:inline>
+        </w:drawing>
+      </w:r>
+    </w:p>
+    <w:p>
+      <w:pPr>
+        <w:pStyle w:val="Bijschrift"/>
+      </w:pPr>
+      <w:r>
+        <w:t xml:space="preserve">Figuur </w:t>
+      </w:r>
+      <w:fldSimple w:instr=" SEQ Figuur \* ARABIC ">
+        <w:r>
+          <w:rPr>
+            <w:noProof/>
+          </w:rPr>
+          <w:t>5</w:t>
+        </w:r>
+      </w:fldSimple>
+      <w:r>
+        <w:t>: Salt master na installatie van Salt op alle servers</w:t>
+      </w:r>
+    </w:p>
+    <w:p>
+      <w:pPr>
+        <w:keepNext/>
+      </w:pPr>
+      <w:r>
+        <w:drawing>
+          <wp:inline distT="0" distB="0" distL="0" distR="0" wp14:anchorId="0D5DAFBB" wp14:editId="5E2B577F">
+            <wp:extent cx="3063505" cy="2034716"/>
+            <wp:effectExtent l="0" t="0" r="3810" b="3810"/>
+            <wp:docPr id="2063312354" name="Afbeelding 1" descr="Afbeelding met tekst, schermopname, Lettertype, ontwerp&#10;&#10;Automatisch gegenereerde beschrijving"/>
+            <wp:cNvGraphicFramePr>
+              <a:graphicFrameLocks xmlns:a="http://schemas.openxmlformats.org/drawingml/2006/main" noChangeAspect="1"/>
+            </wp:cNvGraphicFramePr>
+            <a:graphic xmlns:a="http://schemas.openxmlformats.org/drawingml/2006/main">
+              <a:graphicData uri="http://schemas.openxmlformats.org/drawingml/2006/picture">
+                <pic:pic xmlns:pic="http://schemas.openxmlformats.org/drawingml/2006/picture">
+                  <pic:nvPicPr>
+                    <pic:cNvPr id="2063312354" name="Afbeelding 1" descr="Afbeelding met tekst, schermopname, Lettertype, ontwerp&#10;&#10;Automatisch gegenereerde beschrijving"/>
+                    <pic:cNvPicPr/>
+                  </pic:nvPicPr>
+                  <pic:blipFill>
+                    <a:blip r:embed="rId11"/>
+                    <a:stretch>
+                      <a:fillRect/>
+                    </a:stretch>
+                  </pic:blipFill>
+                  <pic:spPr>
+                    <a:xfrm>
+                      <a:off x="0" y="0"/>
+                      <a:ext cx="3063505" cy="2034716"/>
+                    </a:xfrm>
+                    <a:prstGeom prst="rect">
+                      <a:avLst/>
+                    </a:prstGeom>
+                  </pic:spPr>
+                </pic:pic>
+              </a:graphicData>
+            </a:graphic>
+          </wp:inline>
+        </w:drawing>
+      </w:r>
+    </w:p>
+    <w:p>
+      <w:pPr>
+        <w:pStyle w:val="Bijschrift"/>
+      </w:pPr>
+      <w:r>
+        <w:t xml:space="preserve">Figuur </w:t>
+      </w:r>
+      <w:fldSimple w:instr=" SEQ Figuur \* ARABIC ">
+        <w:r>
+          <w:rPr>
+            <w:noProof/>
+          </w:rPr>
+          <w:t>6</w:t>
+        </w:r>
+      </w:fldSimple>
+      <w:r>
+        <w:t>: Salt master klaar om de andere servers toe te voegen</w:t>
+      </w:r>
+    </w:p>
+    <w:p>
+      <w:pPr>
+        <w:keepNext/>
+      </w:pPr>
+      <w:r>
+        <w:drawing>
+          <wp:inline distT="0" distB="0" distL="0" distR="0" wp14:anchorId="3B7C6FEA" wp14:editId="08A0BA08">
+            <wp:extent cx="3063505" cy="1691787"/>
+            <wp:effectExtent l="0" t="0" r="3810" b="3810"/>
+            <wp:docPr id="1440095154" name="Afbeelding 1" descr="Afbeelding met tekst, schermopname, Lettertype, ontwerp&#10;&#10;Automatisch gegenereerde beschrijving"/>
+            <wp:cNvGraphicFramePr>
+              <a:graphicFrameLocks xmlns:a="http://schemas.openxmlformats.org/drawingml/2006/main" noChangeAspect="1"/>
+            </wp:cNvGraphicFramePr>
+            <a:graphic xmlns:a="http://schemas.openxmlformats.org/drawingml/2006/main">
+              <a:graphicData uri="http://schemas.openxmlformats.org/drawingml/2006/picture">
+                <pic:pic xmlns:pic="http://schemas.openxmlformats.org/drawingml/2006/picture">
+                  <pic:nvPicPr>
+                    <pic:cNvPr id="1440095154" name="Afbeelding 1" descr="Afbeelding met tekst, schermopname, Lettertype, ontwerp&#10;&#10;Automatisch gegenereerde beschrijving"/>
+                    <pic:cNvPicPr/>
+                  </pic:nvPicPr>
+                  <pic:blipFill>
+                    <a:blip r:embed="rId12"/>
+                    <a:stretch>
+                      <a:fillRect/>
+                    </a:stretch>
+                  </pic:blipFill>
+                  <pic:spPr>
+                    <a:xfrm>
+                      <a:off x="0" y="0"/>
+                      <a:ext cx="3063505" cy="1691787"/>
+                    </a:xfrm>
+                    <a:prstGeom prst="rect">
+                      <a:avLst/>
+                    </a:prstGeom>
+                  </pic:spPr>
+                </pic:pic>
+              </a:graphicData>
+            </a:graphic>
+          </wp:inline>
+        </w:drawing>
+      </w:r>
+    </w:p>
+    <w:p>
+      <w:pPr>
+        <w:pStyle w:val="Bijschrift"/>
+      </w:pPr>
+      <w:r>
+        <w:t xml:space="preserve">Figuur </w:t>
+      </w:r>
+      <w:fldSimple w:instr=" SEQ Figuur \* ARABIC ">
+        <w:r>
+          <w:rPr>
+            <w:noProof/>
+          </w:rPr>
+          <w:t>7</w:t>
+        </w:r>
+      </w:fldSimple>
+      <w:r>
+        <w:t>: Na installatie, alle keys van salt minions goedgekeurd. Alles op orde</w:t>
+      </w:r>
+    </w:p>
+    <w:p>
+      <w:pPr>
+        <w:keepNext/>
+      </w:pPr>
+      <w:r>
+        <w:lastRenderedPageBreak/>
+        <w:drawing>
+          <wp:inline distT="0" distB="0" distL="0" distR="0" wp14:anchorId="65FA5414" wp14:editId="0FA91E23">
+            <wp:extent cx="4267570" cy="1889924"/>
+            <wp:effectExtent l="0" t="0" r="0" b="0"/>
+            <wp:docPr id="355719531" name="Afbeelding 1" descr="Afbeelding met tekst, schermopname, Lettertype&#10;&#10;Automatisch gegenereerde beschrijving"/>
+            <wp:cNvGraphicFramePr>
+              <a:graphicFrameLocks xmlns:a="http://schemas.openxmlformats.org/drawingml/2006/main" noChangeAspect="1"/>
+            </wp:cNvGraphicFramePr>
+            <a:graphic xmlns:a="http://schemas.openxmlformats.org/drawingml/2006/main">
+              <a:graphicData uri="http://schemas.openxmlformats.org/drawingml/2006/picture">
+                <pic:pic xmlns:pic="http://schemas.openxmlformats.org/drawingml/2006/picture">
+                  <pic:nvPicPr>
+                    <pic:cNvPr id="355719531" name="Afbeelding 1" descr="Afbeelding met tekst, schermopname, Lettertype&#10;&#10;Automatisch gegenereerde beschrijving"/>
+                    <pic:cNvPicPr/>
+                  </pic:nvPicPr>
+                  <pic:blipFill>
+                    <a:blip r:embed="rId13"/>
+                    <a:stretch>
+                      <a:fillRect/>
+                    </a:stretch>
+                  </pic:blipFill>
+                  <pic:spPr>
+                    <a:xfrm>
+                      <a:off x="0" y="0"/>
+                      <a:ext cx="4267570" cy="1889924"/>
+                    </a:xfrm>
+                    <a:prstGeom prst="rect">
+                      <a:avLst/>
+                    </a:prstGeom>
+                  </pic:spPr>
+                </pic:pic>
+              </a:graphicData>
+            </a:graphic>
+          </wp:inline>
+        </w:drawing>
+      </w:r>
+    </w:p>
+    <w:p>
+      <w:pPr>
+        <w:pStyle w:val="Bijschrift"/>
+      </w:pPr>
+      <w:r>
+        <w:t xml:space="preserve">Figuur </w:t>
+      </w:r>
+      <w:fldSimple w:instr=" SEQ Figuur \* ARABIC ">
+        <w:r>
+          <w:rPr>
+            <w:noProof/>
+          </w:rPr>
+          <w:t>8</w:t>
+        </w:r>
+      </w:fldSimple>
+      <w:r>
+        <w:t>: Bewezen connectiviteit tussen Salt master en alle minions door middel van test.ping binnen Salt.</w:t>
+      </w:r>
+    </w:p>
+    <w:p>
+      <w:r>
         <w:br w:type="page"/>
       </w:r>
     </w:p>

</xml_diff>

<commit_message>
Uitwerking bijwerken, update toegevoegd voor snellle refresh repo
</commit_message>
<xml_diff>
--- a/Uitwerking.docx
+++ b/Uitwerking.docx
@@ -2133,8 +2133,16 @@
       </w:r>
     </w:p>
     <w:p>
+      <w:pPr>
+        <w:pStyle w:val="Kop2"/>
+      </w:pPr>
       <w:r>
         <w:lastRenderedPageBreak/>
+        <w:t>Salt:</w:t>
+      </w:r>
+    </w:p>
+    <w:p>
+      <w:r>
         <w:t>Nu draaien van setup.sh en salt.sh op alle machines.</w:t>
       </w:r>
     </w:p>
@@ -2396,6 +2404,111 @@
       </w:fldSimple>
       <w:r>
         <w:t>: Bewezen connectiviteit tussen Salt master en alle minions door middel van test.ping binnen Salt.</w:t>
+      </w:r>
+    </w:p>
+    <w:p>
+      <w:r>
+        <w:br/>
+      </w:r>
+    </w:p>
+    <w:p>
+      <w:r>
+        <w:br w:type="page"/>
+      </w:r>
+    </w:p>
+    <w:p>
+      <w:pPr>
+        <w:pStyle w:val="Kop2"/>
+      </w:pPr>
+      <w:r>
+        <w:lastRenderedPageBreak/>
+        <w:t>Docker:</w:t>
+      </w:r>
+    </w:p>
+    <w:p>
+      <w:r>
+        <w:t>Draaien van het docker_install.sh script. Deze installeert eerst alle dependenties, en hierna Docker zelf. Tenslotte start het script het docker proces. En dit allemaal met één druk op de knop.</w:t>
+      </w:r>
+    </w:p>
+    <w:p>
+      <w:pPr>
+        <w:keepNext/>
+      </w:pPr>
+      <w:r>
+        <w:drawing>
+          <wp:inline distT="0" distB="0" distL="0" distR="0" wp14:anchorId="4E6F8152" wp14:editId="4661627F">
+            <wp:extent cx="5760720" cy="1597660"/>
+            <wp:effectExtent l="0" t="0" r="0" b="2540"/>
+            <wp:docPr id="968314060" name="Afbeelding 1" descr="Afbeelding met tekst, schermopname, Lettertype&#10;&#10;Automatisch gegenereerde beschrijving"/>
+            <wp:cNvGraphicFramePr>
+              <a:graphicFrameLocks xmlns:a="http://schemas.openxmlformats.org/drawingml/2006/main" noChangeAspect="1"/>
+            </wp:cNvGraphicFramePr>
+            <a:graphic xmlns:a="http://schemas.openxmlformats.org/drawingml/2006/main">
+              <a:graphicData uri="http://schemas.openxmlformats.org/drawingml/2006/picture">
+                <pic:pic xmlns:pic="http://schemas.openxmlformats.org/drawingml/2006/picture">
+                  <pic:nvPicPr>
+                    <pic:cNvPr id="968314060" name="Afbeelding 1" descr="Afbeelding met tekst, schermopname, Lettertype&#10;&#10;Automatisch gegenereerde beschrijving"/>
+                    <pic:cNvPicPr/>
+                  </pic:nvPicPr>
+                  <pic:blipFill>
+                    <a:blip r:embed="rId14"/>
+                    <a:stretch>
+                      <a:fillRect/>
+                    </a:stretch>
+                  </pic:blipFill>
+                  <pic:spPr>
+                    <a:xfrm>
+                      <a:off x="0" y="0"/>
+                      <a:ext cx="5760720" cy="1597660"/>
+                    </a:xfrm>
+                    <a:prstGeom prst="rect">
+                      <a:avLst/>
+                    </a:prstGeom>
+                  </pic:spPr>
+                </pic:pic>
+              </a:graphicData>
+            </a:graphic>
+          </wp:inline>
+        </w:drawing>
+      </w:r>
+    </w:p>
+    <w:p>
+      <w:pPr>
+        <w:pStyle w:val="Bijschrift"/>
+      </w:pPr>
+      <w:r>
+        <w:t xml:space="preserve">Figuur </w:t>
+      </w:r>
+      <w:fldSimple w:instr=" SEQ Figuur \* ARABIC ">
+        <w:r>
+          <w:rPr>
+            <w:noProof/>
+          </w:rPr>
+          <w:t>9</w:t>
+        </w:r>
+      </w:fldSimple>
+      <w:r>
+        <w:t>: Resultaat van docker_install.s script</w:t>
+      </w:r>
+    </w:p>
+    <w:p/>
+    <w:p>
+      <w:pPr>
+        <w:pStyle w:val="Kop2"/>
+      </w:pPr>
+      <w:r>
+        <w:t>Wordpress:</w:t>
+      </w:r>
+    </w:p>
+    <w:p>
+      <w:r>
+        <w:t>Ook Wordpress kan met één script worden geïnstalleerd, namelijk: wordpress_install.sh. Dit script installeert eerst alle benodigdheden waaronder Apache</w:t>
+      </w:r>
+      <w:r>
+        <w:t xml:space="preserve">, </w:t>
+      </w:r>
+      <w:r>
+        <w:t>MYSQL databases en PHP.</w:t>
       </w:r>
     </w:p>
     <w:p>

</xml_diff>